<commit_message>
Ajuste no caso de uso 60 e 61
</commit_message>
<xml_diff>
--- a/4.3 Caso de Uso - UC-60 Consultar reserva.docx
+++ b/4.3 Caso de Uso - UC-60 Consultar reserva.docx
@@ -321,23 +321,7 @@
                 <w:sz w:val="20"/>
                 <w:szCs w:val="20"/>
               </w:rPr>
-              <w:t xml:space="preserve">O sistema deve ter pelo menos um cadastro de </w:t>
-            </w:r>
-            <w:r>
-              <w:rPr>
-                <w:rFonts w:ascii="Tahoma" w:hAnsi="Tahoma" w:cs="Tahoma"/>
-                <w:sz w:val="20"/>
-                <w:szCs w:val="20"/>
-              </w:rPr>
-              <w:t>reserva</w:t>
-            </w:r>
-            <w:r>
-              <w:rPr>
-                <w:rFonts w:ascii="Tahoma" w:hAnsi="Tahoma" w:cs="Tahoma"/>
-                <w:sz w:val="20"/>
-                <w:szCs w:val="20"/>
-              </w:rPr>
-              <w:t xml:space="preserve"> registrado.</w:t>
+              <w:t>O sistema deve ter pelo menos um cadastro de reserva registrado.</w:t>
             </w:r>
           </w:p>
           <w:p>
@@ -457,16 +441,15 @@
                 <w:sz w:val="20"/>
                 <w:szCs w:val="20"/>
               </w:rPr>
-              <w:t xml:space="preserve">Ator clica em </w:t>
-            </w:r>
-            <w:proofErr w:type="spellStart"/>
+              <w:t>Ator clica em Reserva</w:t>
+            </w:r>
             <w:r>
               <w:rPr>
                 <w:rFonts w:ascii="Tahoma" w:hAnsi="Tahoma" w:cs="Tahoma"/>
                 <w:sz w:val="20"/>
                 <w:szCs w:val="20"/>
               </w:rPr>
-              <w:t>Reserva</w:t>
+              <w:t xml:space="preserve"> </w:t>
             </w:r>
             <w:r>
               <w:rPr>
@@ -477,6 +460,16 @@
                 <w:shd w:val="clear" w:color="auto" w:fill="FFFFFF"/>
               </w:rPr>
               <w:t>→</w:t>
+            </w:r>
+            <w:r>
+              <w:rPr>
+                <w:rFonts w:ascii="Arial" w:hAnsi="Arial" w:cs="Arial"/>
+                <w:color w:val="000000"/>
+                <w:sz w:val="20"/>
+                <w:szCs w:val="20"/>
+                <w:shd w:val="clear" w:color="auto" w:fill="FFFFFF"/>
+              </w:rPr>
+              <w:t xml:space="preserve"> </w:t>
             </w:r>
             <w:r>
               <w:rPr>
@@ -488,7 +481,6 @@
               </w:rPr>
               <w:t>Consultar</w:t>
             </w:r>
-            <w:proofErr w:type="spellEnd"/>
             <w:r>
               <w:rPr>
                 <w:rFonts w:ascii="Tahoma" w:hAnsi="Tahoma" w:cs="Tahoma"/>
@@ -519,23 +511,7 @@
                 <w:sz w:val="20"/>
                 <w:szCs w:val="20"/>
               </w:rPr>
-              <w:t xml:space="preserve">Sistema exibe tela de consulta de </w:t>
-            </w:r>
-            <w:r>
-              <w:rPr>
-                <w:rFonts w:ascii="Tahoma" w:hAnsi="Tahoma" w:cs="Tahoma"/>
-                <w:sz w:val="20"/>
-                <w:szCs w:val="20"/>
-              </w:rPr>
-              <w:t>reservas</w:t>
-            </w:r>
-            <w:r>
-              <w:rPr>
-                <w:rFonts w:ascii="Tahoma" w:hAnsi="Tahoma" w:cs="Tahoma"/>
-                <w:sz w:val="20"/>
-                <w:szCs w:val="20"/>
-              </w:rPr>
-              <w:t>.</w:t>
+              <w:t>Sistema exibe tela de consulta de reservas.</w:t>
             </w:r>
           </w:p>
           <w:p>
@@ -607,15 +583,7 @@
                 <w:sz w:val="20"/>
                 <w:szCs w:val="20"/>
               </w:rPr>
-              <w:t>Sistema valida o</w:t>
-            </w:r>
-            <w:r>
-              <w:rPr>
-                <w:rFonts w:ascii="Tahoma" w:hAnsi="Tahoma" w:cs="Tahoma"/>
-                <w:sz w:val="20"/>
-                <w:szCs w:val="20"/>
-              </w:rPr>
-              <w:t>s dados de pesquisa inseridos.</w:t>
+              <w:t>Sistema valida os dados de pesquisa inseridos.</w:t>
             </w:r>
           </w:p>
           <w:p>
@@ -639,55 +607,7 @@
                 <w:sz w:val="20"/>
                 <w:szCs w:val="20"/>
               </w:rPr>
-              <w:t>Sistema realiza a busca</w:t>
-            </w:r>
-            <w:r>
-              <w:rPr>
-                <w:rFonts w:ascii="Tahoma" w:hAnsi="Tahoma" w:cs="Tahoma"/>
-                <w:sz w:val="20"/>
-                <w:szCs w:val="20"/>
-              </w:rPr>
-              <w:t xml:space="preserve"> </w:t>
-            </w:r>
-            <w:r>
-              <w:rPr>
-                <w:rFonts w:ascii="Tahoma" w:hAnsi="Tahoma" w:cs="Tahoma"/>
-                <w:sz w:val="20"/>
-                <w:szCs w:val="20"/>
-              </w:rPr>
-              <w:t xml:space="preserve">por </w:t>
-            </w:r>
-            <w:r>
-              <w:rPr>
-                <w:rFonts w:ascii="Tahoma" w:hAnsi="Tahoma" w:cs="Tahoma"/>
-                <w:sz w:val="20"/>
-                <w:szCs w:val="20"/>
-              </w:rPr>
-              <w:t>reservas</w:t>
-            </w:r>
-            <w:r>
-              <w:rPr>
-                <w:rFonts w:ascii="Tahoma" w:hAnsi="Tahoma" w:cs="Tahoma"/>
-                <w:sz w:val="20"/>
-                <w:szCs w:val="20"/>
-              </w:rPr>
-              <w:t xml:space="preserve"> que satisfaçam os filtros definidos.</w:t>
-            </w:r>
-            <w:r>
-              <w:rPr>
-                <w:rFonts w:ascii="Tahoma" w:hAnsi="Tahoma" w:cs="Tahoma"/>
-                <w:sz w:val="20"/>
-                <w:szCs w:val="20"/>
-              </w:rPr>
-              <w:t xml:space="preserve"> </w:t>
-            </w:r>
-            <w:r>
-              <w:rPr>
-                <w:rFonts w:ascii="Tahoma" w:hAnsi="Tahoma" w:cs="Tahoma"/>
-                <w:sz w:val="20"/>
-                <w:szCs w:val="20"/>
-              </w:rPr>
-              <w:t>[6.1]</w:t>
+              <w:t>Sistema realiza a busca por reservas que satisfaçam os filtros definidos. [6.1]</w:t>
             </w:r>
           </w:p>
           <w:p>
@@ -711,23 +631,7 @@
                 <w:sz w:val="20"/>
                 <w:szCs w:val="20"/>
               </w:rPr>
-              <w:t xml:space="preserve">Sistema exibe as </w:t>
-            </w:r>
-            <w:r>
-              <w:rPr>
-                <w:rFonts w:ascii="Tahoma" w:hAnsi="Tahoma" w:cs="Tahoma"/>
-                <w:sz w:val="20"/>
-                <w:szCs w:val="20"/>
-              </w:rPr>
-              <w:t xml:space="preserve">reservas </w:t>
-            </w:r>
-            <w:r>
-              <w:rPr>
-                <w:rFonts w:ascii="Tahoma" w:hAnsi="Tahoma" w:cs="Tahoma"/>
-                <w:sz w:val="20"/>
-                <w:szCs w:val="20"/>
-              </w:rPr>
-              <w:t>encontradas no banco de dados.</w:t>
+              <w:t>Sistema exibe as reservas encontradas no banco de dados.</w:t>
             </w:r>
           </w:p>
           <w:p>
@@ -847,29 +751,7 @@
                 <w:szCs w:val="20"/>
                 <w:u w:val="single"/>
               </w:rPr>
-              <w:t xml:space="preserve">6.1. Inexistência de </w:t>
-            </w:r>
-            <w:r>
-              <w:rPr>
-                <w:rFonts w:ascii="Tahoma" w:hAnsi="Tahoma" w:cs="Tahoma"/>
-                <w:b/>
-                <w:color w:val="000000" w:themeColor="text1"/>
-                <w:sz w:val="20"/>
-                <w:szCs w:val="20"/>
-                <w:u w:val="single"/>
-              </w:rPr>
-              <w:t>reservas</w:t>
-            </w:r>
-            <w:r>
-              <w:rPr>
-                <w:rFonts w:ascii="Tahoma" w:hAnsi="Tahoma" w:cs="Tahoma"/>
-                <w:b/>
-                <w:color w:val="000000" w:themeColor="text1"/>
-                <w:sz w:val="20"/>
-                <w:szCs w:val="20"/>
-                <w:u w:val="single"/>
-              </w:rPr>
-              <w:t xml:space="preserve"> com o filtro requisitado.</w:t>
+              <w:t>6.1. Inexistência de reservas com o filtro requisitado.</w:t>
             </w:r>
           </w:p>
           <w:p>
@@ -894,25 +776,7 @@
                 <w:sz w:val="20"/>
                 <w:szCs w:val="20"/>
               </w:rPr>
-              <w:t xml:space="preserve">Sistema exibe mensagem informando que não há nenhum cadastro de </w:t>
-            </w:r>
-            <w:r>
-              <w:rPr>
-                <w:rFonts w:ascii="Tahoma" w:hAnsi="Tahoma" w:cs="Tahoma"/>
-                <w:color w:val="000000" w:themeColor="text1"/>
-                <w:sz w:val="20"/>
-                <w:szCs w:val="20"/>
-              </w:rPr>
-              <w:t>reserva</w:t>
-            </w:r>
-            <w:r>
-              <w:rPr>
-                <w:rFonts w:ascii="Tahoma" w:hAnsi="Tahoma" w:cs="Tahoma"/>
-                <w:color w:val="000000" w:themeColor="text1"/>
-                <w:sz w:val="20"/>
-                <w:szCs w:val="20"/>
-              </w:rPr>
-              <w:t xml:space="preserve"> com o filtro requisitado.</w:t>
+              <w:t>Sistema exibe mensagem informando que não há nenhum cadastro de reserva com o filtro requisitado.</w:t>
             </w:r>
           </w:p>
           <w:p>
@@ -1061,21 +925,7 @@
                 <w:rFonts w:ascii="Arial" w:hAnsi="Arial" w:cs="Arial"/>
                 <w:bCs/>
               </w:rPr>
-              <w:t xml:space="preserve">O sistema exibe uma listagem com as informações das </w:t>
-            </w:r>
-            <w:r>
-              <w:rPr>
-                <w:rFonts w:ascii="Arial" w:hAnsi="Arial" w:cs="Arial"/>
-                <w:bCs/>
-              </w:rPr>
-              <w:t>reservas</w:t>
-            </w:r>
-            <w:r>
-              <w:rPr>
-                <w:rFonts w:ascii="Arial" w:hAnsi="Arial" w:cs="Arial"/>
-                <w:bCs/>
-              </w:rPr>
-              <w:t>.</w:t>
+              <w:t>O sistema exibe uma listagem com as informações das reservas.</w:t>
             </w:r>
           </w:p>
           <w:p>
@@ -1410,9 +1260,9 @@
               </w:rPr>
               <w:drawing>
                 <wp:inline distT="0" distB="0" distL="0" distR="0">
-                  <wp:extent cx="5760085" cy="3540760"/>
+                  <wp:extent cx="5760085" cy="4462145"/>
                   <wp:effectExtent l="0" t="0" r="0" b="0"/>
-                  <wp:docPr id="1" name="Imagem 1"/>
+                  <wp:docPr id="5" name="Imagem 5"/>
                   <wp:cNvGraphicFramePr>
                     <a:graphicFrameLocks xmlns:a="http://schemas.openxmlformats.org/drawingml/2006/main" noChangeAspect="1"/>
                   </wp:cNvGraphicFramePr>
@@ -1438,7 +1288,7 @@
                         <pic:spPr>
                           <a:xfrm>
                             <a:off x="0" y="0"/>
-                            <a:ext cx="5760085" cy="3540760"/>
+                            <a:ext cx="5760085" cy="4462145"/>
                           </a:xfrm>
                           <a:prstGeom prst="rect">
                             <a:avLst/>
@@ -1468,188 +1318,230 @@
               </w:rPr>
             </w:pPr>
           </w:p>
-          <w:p>
-            <w:pPr>
-              <w:pStyle w:val="Cabealho"/>
-              <w:tabs>
-                <w:tab w:val="clear" w:pos="4252"/>
-                <w:tab w:val="clear" w:pos="8504"/>
-                <w:tab w:val="left" w:pos="395"/>
-              </w:tabs>
-              <w:jc w:val="both"/>
-              <w:rPr>
-                <w:rFonts w:ascii="Arial" w:hAnsi="Arial" w:cs="Arial"/>
-                <w:b/>
-                <w:bCs/>
-                <w:color w:val="808080" w:themeColor="background1" w:themeShade="80"/>
-              </w:rPr>
-            </w:pPr>
-            <w:r>
-              <w:rPr>
-                <w:rFonts w:ascii="Arial" w:hAnsi="Arial" w:cs="Arial"/>
-                <w:b/>
-                <w:bCs/>
-                <w:noProof/>
-                <w:color w:val="808080" w:themeColor="background1" w:themeShade="80"/>
-                <w:lang w:eastAsia="pt-BR"/>
-              </w:rPr>
-              <w:drawing>
-                <wp:inline distT="0" distB="0" distL="0" distR="0">
-                  <wp:extent cx="5760085" cy="3540760"/>
-                  <wp:effectExtent l="0" t="0" r="0" b="0"/>
-                  <wp:docPr id="2" name="Imagem 2"/>
-                  <wp:cNvGraphicFramePr>
-                    <a:graphicFrameLocks xmlns:a="http://schemas.openxmlformats.org/drawingml/2006/main" noChangeAspect="1"/>
-                  </wp:cNvGraphicFramePr>
-                  <a:graphic xmlns:a="http://schemas.openxmlformats.org/drawingml/2006/main">
-                    <a:graphicData uri="http://schemas.openxmlformats.org/drawingml/2006/picture">
-                      <pic:pic xmlns:pic="http://schemas.openxmlformats.org/drawingml/2006/picture">
-                        <pic:nvPicPr>
-                          <pic:cNvPr id="0" name="UC-60 Protótipo 2.png"/>
-                          <pic:cNvPicPr/>
-                        </pic:nvPicPr>
-                        <pic:blipFill>
-                          <a:blip r:embed="rId9">
-                            <a:extLst>
-                              <a:ext uri="{28A0092B-C50C-407E-A947-70E740481C1C}">
-                                <a14:useLocalDpi xmlns:a14="http://schemas.microsoft.com/office/drawing/2010/main" val="0"/>
-                              </a:ext>
-                            </a:extLst>
-                          </a:blip>
-                          <a:stretch>
-                            <a:fillRect/>
-                          </a:stretch>
-                        </pic:blipFill>
-                        <pic:spPr>
-                          <a:xfrm>
-                            <a:off x="0" y="0"/>
-                            <a:ext cx="5760085" cy="3540760"/>
-                          </a:xfrm>
-                          <a:prstGeom prst="rect">
-                            <a:avLst/>
-                          </a:prstGeom>
-                        </pic:spPr>
-                      </pic:pic>
-                    </a:graphicData>
-                  </a:graphic>
-                </wp:inline>
-              </w:drawing>
-            </w:r>
-          </w:p>
-          <w:p>
-            <w:pPr>
-              <w:pStyle w:val="Cabealho"/>
-              <w:tabs>
-                <w:tab w:val="clear" w:pos="4252"/>
-                <w:tab w:val="clear" w:pos="8504"/>
-                <w:tab w:val="left" w:pos="395"/>
-              </w:tabs>
-              <w:jc w:val="both"/>
-              <w:rPr>
-                <w:rFonts w:ascii="Arial" w:hAnsi="Arial" w:cs="Arial"/>
-                <w:b/>
-                <w:bCs/>
-                <w:color w:val="808080" w:themeColor="background1" w:themeShade="80"/>
-              </w:rPr>
-            </w:pPr>
-          </w:p>
-          <w:p>
-            <w:pPr>
-              <w:pStyle w:val="Cabealho"/>
-              <w:tabs>
-                <w:tab w:val="clear" w:pos="4252"/>
-                <w:tab w:val="clear" w:pos="8504"/>
-                <w:tab w:val="left" w:pos="395"/>
-              </w:tabs>
-              <w:jc w:val="both"/>
-              <w:rPr>
-                <w:rFonts w:ascii="Arial" w:hAnsi="Arial" w:cs="Arial"/>
-                <w:b/>
-                <w:bCs/>
-                <w:color w:val="808080" w:themeColor="background1" w:themeShade="80"/>
-              </w:rPr>
-            </w:pPr>
-            <w:r>
-              <w:rPr>
-                <w:rFonts w:ascii="Arial" w:hAnsi="Arial" w:cs="Arial"/>
-                <w:b/>
-                <w:bCs/>
-                <w:noProof/>
-                <w:color w:val="808080" w:themeColor="background1" w:themeShade="80"/>
-                <w:lang w:eastAsia="pt-BR"/>
-              </w:rPr>
-              <w:lastRenderedPageBreak/>
-              <w:drawing>
-                <wp:inline distT="0" distB="0" distL="0" distR="0">
-                  <wp:extent cx="5760085" cy="3540760"/>
-                  <wp:effectExtent l="0" t="0" r="0" b="0"/>
-                  <wp:docPr id="3" name="Imagem 3"/>
-                  <wp:cNvGraphicFramePr>
-                    <a:graphicFrameLocks xmlns:a="http://schemas.openxmlformats.org/drawingml/2006/main" noChangeAspect="1"/>
-                  </wp:cNvGraphicFramePr>
-                  <a:graphic xmlns:a="http://schemas.openxmlformats.org/drawingml/2006/main">
-                    <a:graphicData uri="http://schemas.openxmlformats.org/drawingml/2006/picture">
-                      <pic:pic xmlns:pic="http://schemas.openxmlformats.org/drawingml/2006/picture">
-                        <pic:nvPicPr>
-                          <pic:cNvPr id="0" name="UC-60 Protótipo 3.png"/>
-                          <pic:cNvPicPr/>
-                        </pic:nvPicPr>
-                        <pic:blipFill>
-                          <a:blip r:embed="rId10">
-                            <a:extLst>
-                              <a:ext uri="{28A0092B-C50C-407E-A947-70E740481C1C}">
-                                <a14:useLocalDpi xmlns:a14="http://schemas.microsoft.com/office/drawing/2010/main" val="0"/>
-                              </a:ext>
-                            </a:extLst>
-                          </a:blip>
-                          <a:stretch>
-                            <a:fillRect/>
-                          </a:stretch>
-                        </pic:blipFill>
-                        <pic:spPr>
-                          <a:xfrm>
-                            <a:off x="0" y="0"/>
-                            <a:ext cx="5760085" cy="3540760"/>
-                          </a:xfrm>
-                          <a:prstGeom prst="rect">
-                            <a:avLst/>
-                          </a:prstGeom>
-                        </pic:spPr>
-                      </pic:pic>
-                    </a:graphicData>
-                  </a:graphic>
-                </wp:inline>
-              </w:drawing>
-            </w:r>
-          </w:p>
-          <w:p>
-            <w:pPr>
-              <w:pStyle w:val="Cabealho"/>
-              <w:tabs>
-                <w:tab w:val="clear" w:pos="4252"/>
-                <w:tab w:val="clear" w:pos="8504"/>
-                <w:tab w:val="left" w:pos="395"/>
-              </w:tabs>
-              <w:jc w:val="both"/>
-              <w:rPr>
-                <w:rFonts w:ascii="Arial" w:hAnsi="Arial" w:cs="Arial"/>
-                <w:b/>
-                <w:bCs/>
-                <w:color w:val="808080" w:themeColor="background1" w:themeShade="80"/>
-              </w:rPr>
-            </w:pPr>
-          </w:p>
         </w:tc>
       </w:tr>
     </w:tbl>
     <w:p>
       <w:pPr>
+        <w:spacing w:after="0"/>
         <w:rPr>
           <w:rFonts w:ascii="Tahoma" w:hAnsi="Tahoma" w:cs="Tahoma"/>
           <w:sz w:val="20"/>
           <w:szCs w:val="20"/>
         </w:rPr>
       </w:pPr>
+    </w:p>
+    <w:p>
+      <w:pPr>
+        <w:spacing w:after="0"/>
+        <w:rPr>
+          <w:rFonts w:ascii="Tahoma" w:hAnsi="Tahoma" w:cs="Tahoma"/>
+          <w:sz w:val="20"/>
+          <w:szCs w:val="20"/>
+        </w:rPr>
+      </w:pPr>
+    </w:p>
+    <w:p>
+      <w:pPr>
+        <w:spacing w:after="0"/>
+        <w:rPr>
+          <w:rFonts w:ascii="Tahoma" w:hAnsi="Tahoma" w:cs="Tahoma"/>
+          <w:sz w:val="20"/>
+          <w:szCs w:val="20"/>
+        </w:rPr>
+      </w:pPr>
+    </w:p>
+    <w:p>
+      <w:pPr>
+        <w:spacing w:after="0"/>
+        <w:rPr>
+          <w:rFonts w:ascii="Tahoma" w:hAnsi="Tahoma" w:cs="Tahoma"/>
+          <w:sz w:val="20"/>
+          <w:szCs w:val="20"/>
+        </w:rPr>
+      </w:pPr>
+    </w:p>
+    <w:p>
+      <w:pPr>
+        <w:spacing w:after="0"/>
+        <w:rPr>
+          <w:rFonts w:ascii="Tahoma" w:hAnsi="Tahoma" w:cs="Tahoma"/>
+          <w:sz w:val="20"/>
+          <w:szCs w:val="20"/>
+        </w:rPr>
+      </w:pPr>
+    </w:p>
+    <w:p>
+      <w:pPr>
+        <w:spacing w:after="0"/>
+        <w:rPr>
+          <w:rFonts w:ascii="Tahoma" w:hAnsi="Tahoma" w:cs="Tahoma"/>
+          <w:sz w:val="20"/>
+          <w:szCs w:val="20"/>
+        </w:rPr>
+      </w:pPr>
+    </w:p>
+    <w:p>
+      <w:pPr>
+        <w:spacing w:after="0"/>
+        <w:rPr>
+          <w:rFonts w:ascii="Tahoma" w:hAnsi="Tahoma" w:cs="Tahoma"/>
+          <w:sz w:val="20"/>
+          <w:szCs w:val="20"/>
+        </w:rPr>
+      </w:pPr>
+    </w:p>
+    <w:p>
+      <w:pPr>
+        <w:spacing w:after="0"/>
+        <w:rPr>
+          <w:rFonts w:ascii="Tahoma" w:hAnsi="Tahoma" w:cs="Tahoma"/>
+          <w:sz w:val="20"/>
+          <w:szCs w:val="20"/>
+        </w:rPr>
+      </w:pPr>
+    </w:p>
+    <w:p>
+      <w:pPr>
+        <w:spacing w:after="0"/>
+        <w:rPr>
+          <w:rFonts w:ascii="Tahoma" w:hAnsi="Tahoma" w:cs="Tahoma"/>
+          <w:sz w:val="20"/>
+          <w:szCs w:val="20"/>
+        </w:rPr>
+      </w:pPr>
+    </w:p>
+    <w:p>
+      <w:pPr>
+        <w:spacing w:after="0"/>
+        <w:rPr>
+          <w:rFonts w:ascii="Tahoma" w:hAnsi="Tahoma" w:cs="Tahoma"/>
+          <w:sz w:val="20"/>
+          <w:szCs w:val="20"/>
+        </w:rPr>
+      </w:pPr>
+    </w:p>
+    <w:p>
+      <w:pPr>
+        <w:spacing w:after="0"/>
+        <w:rPr>
+          <w:rFonts w:ascii="Tahoma" w:hAnsi="Tahoma" w:cs="Tahoma"/>
+          <w:sz w:val="20"/>
+          <w:szCs w:val="20"/>
+        </w:rPr>
+      </w:pPr>
+    </w:p>
+    <w:p>
+      <w:pPr>
+        <w:spacing w:after="0"/>
+        <w:rPr>
+          <w:rFonts w:ascii="Tahoma" w:hAnsi="Tahoma" w:cs="Tahoma"/>
+          <w:sz w:val="20"/>
+          <w:szCs w:val="20"/>
+        </w:rPr>
+      </w:pPr>
+    </w:p>
+    <w:p>
+      <w:pPr>
+        <w:spacing w:after="0"/>
+        <w:rPr>
+          <w:rFonts w:ascii="Tahoma" w:hAnsi="Tahoma" w:cs="Tahoma"/>
+          <w:sz w:val="20"/>
+          <w:szCs w:val="20"/>
+        </w:rPr>
+      </w:pPr>
+    </w:p>
+    <w:p>
+      <w:pPr>
+        <w:spacing w:after="0"/>
+        <w:rPr>
+          <w:rFonts w:ascii="Tahoma" w:hAnsi="Tahoma" w:cs="Tahoma"/>
+          <w:sz w:val="20"/>
+          <w:szCs w:val="20"/>
+        </w:rPr>
+      </w:pPr>
+    </w:p>
+    <w:p>
+      <w:pPr>
+        <w:spacing w:after="0"/>
+        <w:rPr>
+          <w:rFonts w:ascii="Tahoma" w:hAnsi="Tahoma" w:cs="Tahoma"/>
+          <w:sz w:val="20"/>
+          <w:szCs w:val="20"/>
+        </w:rPr>
+      </w:pPr>
+    </w:p>
+    <w:p>
+      <w:pPr>
+        <w:spacing w:after="0"/>
+        <w:rPr>
+          <w:rFonts w:ascii="Tahoma" w:hAnsi="Tahoma" w:cs="Tahoma"/>
+          <w:sz w:val="20"/>
+          <w:szCs w:val="20"/>
+        </w:rPr>
+      </w:pPr>
+    </w:p>
+    <w:p>
+      <w:pPr>
+        <w:spacing w:after="0"/>
+        <w:rPr>
+          <w:rFonts w:ascii="Tahoma" w:hAnsi="Tahoma" w:cs="Tahoma"/>
+          <w:sz w:val="20"/>
+          <w:szCs w:val="20"/>
+        </w:rPr>
+      </w:pPr>
+    </w:p>
+    <w:p>
+      <w:pPr>
+        <w:spacing w:after="0"/>
+        <w:rPr>
+          <w:rFonts w:ascii="Tahoma" w:hAnsi="Tahoma" w:cs="Tahoma"/>
+          <w:sz w:val="20"/>
+          <w:szCs w:val="20"/>
+        </w:rPr>
+      </w:pPr>
+    </w:p>
+    <w:p>
+      <w:pPr>
+        <w:spacing w:after="0"/>
+        <w:rPr>
+          <w:rFonts w:ascii="Tahoma" w:hAnsi="Tahoma" w:cs="Tahoma"/>
+          <w:sz w:val="20"/>
+          <w:szCs w:val="20"/>
+        </w:rPr>
+      </w:pPr>
+    </w:p>
+    <w:p>
+      <w:pPr>
+        <w:spacing w:after="0"/>
+        <w:rPr>
+          <w:rFonts w:ascii="Tahoma" w:hAnsi="Tahoma" w:cs="Tahoma"/>
+          <w:sz w:val="20"/>
+          <w:szCs w:val="20"/>
+        </w:rPr>
+      </w:pPr>
+    </w:p>
+    <w:p>
+      <w:pPr>
+        <w:spacing w:after="0"/>
+        <w:rPr>
+          <w:rFonts w:ascii="Tahoma" w:hAnsi="Tahoma" w:cs="Tahoma"/>
+          <w:sz w:val="20"/>
+          <w:szCs w:val="20"/>
+        </w:rPr>
+      </w:pPr>
+    </w:p>
+    <w:p>
+      <w:pPr>
+        <w:spacing w:after="0"/>
+        <w:rPr>
+          <w:rFonts w:ascii="Tahoma" w:hAnsi="Tahoma" w:cs="Tahoma"/>
+          <w:sz w:val="20"/>
+          <w:szCs w:val="20"/>
+        </w:rPr>
+      </w:pPr>
+      <w:bookmarkStart w:id="0" w:name="_GoBack"/>
+      <w:bookmarkEnd w:id="0"/>
     </w:p>
     <w:tbl>
       <w:tblPr>
@@ -1699,6 +1591,7 @@
                 <w:b/>
                 <w:bCs/>
               </w:rPr>
+              <w:lastRenderedPageBreak/>
               <w:t xml:space="preserve">9 </w:t>
             </w:r>
             <w:r>
@@ -1815,7 +1708,6 @@
                 <w:color w:val="808080" w:themeColor="background1" w:themeShade="80"/>
                 <w:lang w:eastAsia="pt-BR"/>
               </w:rPr>
-              <w:lastRenderedPageBreak/>
               <w:drawing>
                 <wp:inline distT="0" distB="0" distL="0" distR="0">
                   <wp:extent cx="5760085" cy="4573270"/>
@@ -1832,7 +1724,7 @@
                           <pic:cNvPicPr/>
                         </pic:nvPicPr>
                         <pic:blipFill>
-                          <a:blip r:embed="rId11">
+                          <a:blip r:embed="rId9">
                             <a:extLst>
                               <a:ext uri="{28A0092B-C50C-407E-A947-70E740481C1C}">
                                 <a14:useLocalDpi xmlns:a14="http://schemas.microsoft.com/office/drawing/2010/main" val="0"/>
@@ -1858,16 +1750,14 @@
                 </wp:inline>
               </w:drawing>
             </w:r>
-            <w:bookmarkStart w:id="0" w:name="_GoBack"/>
-            <w:bookmarkEnd w:id="0"/>
           </w:p>
         </w:tc>
       </w:tr>
     </w:tbl>
     <w:p/>
     <w:sectPr>
-      <w:headerReference w:type="default" r:id="rId12"/>
-      <w:footerReference w:type="default" r:id="rId13"/>
+      <w:headerReference w:type="default" r:id="rId10"/>
+      <w:footerReference w:type="default" r:id="rId11"/>
       <w:pgSz w:w="11906" w:h="16838"/>
       <w:pgMar w:top="1134" w:right="1134" w:bottom="1134" w:left="1701" w:header="709" w:footer="709" w:gutter="0"/>
       <w:cols w:space="708"/>
@@ -5006,15 +4896,6 @@
   </w:num>
   <w:num w:numId="28">
     <w:abstractNumId w:val="1"/>
-    <w:lvlOverride w:ilvl="0"/>
-    <w:lvlOverride w:ilvl="1"/>
-    <w:lvlOverride w:ilvl="2"/>
-    <w:lvlOverride w:ilvl="3"/>
-    <w:lvlOverride w:ilvl="4"/>
-    <w:lvlOverride w:ilvl="5"/>
-    <w:lvlOverride w:ilvl="6"/>
-    <w:lvlOverride w:ilvl="7"/>
-    <w:lvlOverride w:ilvl="8"/>
   </w:num>
 </w:numbering>
 </file>
@@ -5289,6 +5170,7 @@
       <w:spacing w:after="0" w:line="240" w:lineRule="auto"/>
     </w:pPr>
     <w:tblPr>
+      <w:tblInd w:w="0" w:type="dxa"/>
       <w:tblBorders>
         <w:top w:val="single" w:sz="4" w:space="0" w:color="auto"/>
         <w:left w:val="single" w:sz="4" w:space="0" w:color="auto"/>
@@ -5297,6 +5179,12 @@
         <w:insideH w:val="single" w:sz="4" w:space="0" w:color="auto"/>
         <w:insideV w:val="single" w:sz="4" w:space="0" w:color="auto"/>
       </w:tblBorders>
+      <w:tblCellMar>
+        <w:top w:w="0" w:type="dxa"/>
+        <w:left w:w="108" w:type="dxa"/>
+        <w:bottom w:w="0" w:type="dxa"/>
+        <w:right w:w="108" w:type="dxa"/>
+      </w:tblCellMar>
     </w:tblPr>
   </w:style>
   <w:style w:type="paragraph" w:customStyle="1" w:styleId="EstiloSuperiorDuploAutomtica05ptLarguradalinhaInfe">

</xml_diff>